<commit_message>
Epic 5 - Bobrovytskyi Oleksandr/ Fix 1
</commit_message>
<xml_diff>
--- a/ai_12/oleksandr_bobrovytskyi/epic_5/epic_5_practice_and_labs_report_oleksandr_bobrovytskyi.docx.docx
+++ b/ai_12/oleksandr_bobrovytskyi/epic_5/epic_5_practice_and_labs_report_oleksandr_bobrovytskyi.docx.docx
@@ -2563,6 +2563,9 @@
         </w:rPr>
       </w:pPr>
       <w:r>
+        <w:rPr>
+          <w:noProof/>
+        </w:rPr>
         <w:lastRenderedPageBreak/>
         <w:drawing>
           <wp:inline distT="0" distB="0" distL="0" distR="0" wp14:anchorId="64F3A5C4" wp14:editId="7EF2A2E7">
@@ -2610,6 +2613,7 @@
       </w:pPr>
       <w:r>
         <w:rPr>
+          <w:noProof/>
           <w:lang w:val="en-US"/>
         </w:rPr>
         <w:lastRenderedPageBreak/>
@@ -2659,6 +2663,7 @@
       </w:pPr>
       <w:r>
         <w:rPr>
+          <w:noProof/>
           <w:lang w:val="en-US"/>
         </w:rPr>
         <w:lastRenderedPageBreak/>
@@ -3044,8 +3049,16 @@
         <w:rPr>
           <w:color w:val="000000"/>
         </w:rPr>
-        <w:t>Посилання на файл програми у пул-запиті GitHub</w:t>
-      </w:r>
+        <w:t xml:space="preserve">Посилання на файл програми у пул-запиті </w:t>
+      </w:r>
+      <w:proofErr w:type="spellStart"/>
+      <w:r>
+        <w:rPr>
+          <w:color w:val="000000"/>
+        </w:rPr>
+        <w:t>GitHub</w:t>
+      </w:r>
+      <w:proofErr w:type="spellEnd"/>
     </w:p>
     <w:p>
       <w:pPr>
@@ -3053,6 +3066,21 @@
         <w:spacing w:before="0" w:beforeAutospacing="0" w:after="0" w:afterAutospacing="0"/>
         <w:rPr>
           <w:color w:val="000000"/>
+        </w:rPr>
+      </w:pPr>
+      <w:r>
+        <w:rPr>
+          <w:color w:val="000000"/>
+        </w:rPr>
+        <w:t>https://github.com/artificial-intelligence-department/ai_programming_playground_2024/pull/376/files#diff-a30f561aac85c3fd9745b78641f87a4399d2773f07f9f70abfc9932c65ab7158</w:t>
+      </w:r>
+    </w:p>
+    <w:p>
+      <w:pPr>
+        <w:pStyle w:val="af"/>
+        <w:spacing w:before="0" w:beforeAutospacing="0" w:after="0" w:afterAutospacing="0"/>
+        <w:rPr>
+          <w:color w:val="000000"/>
           <w:lang w:val="en-US"/>
         </w:rPr>
       </w:pPr>
@@ -3064,7 +3092,7 @@
           <w14:ligatures w14:val="standardContextual"/>
         </w:rPr>
         <w:drawing>
-          <wp:inline distT="0" distB="0" distL="0" distR="0" wp14:anchorId="13E77997" wp14:editId="10DF9BD7">
+          <wp:inline distT="0" distB="0" distL="0" distR="0" wp14:anchorId="13E77997" wp14:editId="5EB8E627">
             <wp:extent cx="5760720" cy="5587365"/>
             <wp:effectExtent l="0" t="0" r="0" b="0"/>
             <wp:docPr id="176187547" name="Рисунок 1" descr="Зображення, що містить текст, знімок екрана, монітор, комп’ютер&#10;&#10;Автоматично згенерований опис"/>
@@ -3173,7 +3201,32 @@
         <w:rPr>
           <w:color w:val="000000"/>
         </w:rPr>
-        <w:t>Посилання на файл програми у пул-запиті GitHub</w:t>
+        <w:t xml:space="preserve">Посилання на файл програми у пул-запиті </w:t>
+      </w:r>
+      <w:proofErr w:type="spellStart"/>
+      <w:r>
+        <w:rPr>
+          <w:color w:val="000000"/>
+        </w:rPr>
+        <w:t>GitHub</w:t>
+      </w:r>
+      <w:proofErr w:type="spellEnd"/>
+    </w:p>
+    <w:p>
+      <w:pPr>
+        <w:pStyle w:val="af"/>
+        <w:spacing w:before="0" w:beforeAutospacing="0" w:after="0" w:afterAutospacing="0"/>
+        <w:rPr>
+          <w:color w:val="000000"/>
+          <w:lang w:val="en-US"/>
+        </w:rPr>
+      </w:pPr>
+      <w:r>
+        <w:rPr>
+          <w:color w:val="000000"/>
+          <w:lang w:val="en-US"/>
+        </w:rPr>
+        <w:t>https://github.com/artificial-intelligence-department/ai_programming_playground_2024/pull/376/files#diff-278f7af7c6eea10ec26a1c0601d193b690b71820bec02bc7f487d5830aceb705</w:t>
       </w:r>
     </w:p>
     <w:p>
@@ -3311,7 +3364,32 @@
         <w:rPr>
           <w:color w:val="000000"/>
         </w:rPr>
-        <w:t>Посилання на файл програми у пул-запиті GitHub</w:t>
+        <w:t xml:space="preserve">Посилання на файл програми у пул-запиті </w:t>
+      </w:r>
+      <w:proofErr w:type="spellStart"/>
+      <w:r>
+        <w:rPr>
+          <w:color w:val="000000"/>
+        </w:rPr>
+        <w:t>GitHub</w:t>
+      </w:r>
+      <w:proofErr w:type="spellEnd"/>
+    </w:p>
+    <w:p>
+      <w:pPr>
+        <w:pStyle w:val="af"/>
+        <w:spacing w:before="0" w:beforeAutospacing="0" w:after="0" w:afterAutospacing="0"/>
+        <w:rPr>
+          <w:color w:val="000000"/>
+          <w:lang w:val="en-US"/>
+        </w:rPr>
+      </w:pPr>
+      <w:r>
+        <w:rPr>
+          <w:color w:val="000000"/>
+          <w:lang w:val="en-US"/>
+        </w:rPr>
+        <w:t>https://github.com/artificial-intelligence-department/ai_programming_playground_2024/pull/376/files#diff-134fae03ea68939f7760ab557d7c32bb69c4e1d1cef5a021d56be6f833380c55</w:t>
       </w:r>
     </w:p>
     <w:p>
@@ -3449,7 +3527,32 @@
         <w:rPr>
           <w:color w:val="000000"/>
         </w:rPr>
-        <w:t>Посилання на файл програми у пул-запиті GitHub</w:t>
+        <w:t xml:space="preserve">Посилання на файл програми у пул-запиті </w:t>
+      </w:r>
+      <w:proofErr w:type="spellStart"/>
+      <w:r>
+        <w:rPr>
+          <w:color w:val="000000"/>
+        </w:rPr>
+        <w:t>GitHub</w:t>
+      </w:r>
+      <w:proofErr w:type="spellEnd"/>
+    </w:p>
+    <w:p>
+      <w:pPr>
+        <w:pStyle w:val="af"/>
+        <w:spacing w:before="0" w:beforeAutospacing="0" w:after="0" w:afterAutospacing="0"/>
+        <w:rPr>
+          <w:color w:val="000000"/>
+          <w:lang w:val="en-US"/>
+        </w:rPr>
+      </w:pPr>
+      <w:r>
+        <w:rPr>
+          <w:color w:val="000000"/>
+          <w:lang w:val="en-US"/>
+        </w:rPr>
+        <w:t>https://github.com/artificial-intelligence-department/ai_programming_playground_2024/pull/376/files#diff-2ebc2a5a27790aa9e7812a883d3250cbbe02bdd01f253ff19b71db151433f508</w:t>
       </w:r>
     </w:p>
     <w:p>
@@ -3591,7 +3694,32 @@
         <w:rPr>
           <w:color w:val="000000"/>
         </w:rPr>
-        <w:t>Посилання на файл програми у пул-запиті GitHub</w:t>
+        <w:t xml:space="preserve">Посилання на файл програми у пул-запиті </w:t>
+      </w:r>
+      <w:proofErr w:type="spellStart"/>
+      <w:r>
+        <w:rPr>
+          <w:color w:val="000000"/>
+        </w:rPr>
+        <w:t>GitHub</w:t>
+      </w:r>
+      <w:proofErr w:type="spellEnd"/>
+    </w:p>
+    <w:p>
+      <w:pPr>
+        <w:pStyle w:val="af"/>
+        <w:spacing w:before="0" w:beforeAutospacing="0" w:after="0" w:afterAutospacing="0"/>
+        <w:rPr>
+          <w:color w:val="000000"/>
+          <w:lang w:val="en-US"/>
+        </w:rPr>
+      </w:pPr>
+      <w:r>
+        <w:rPr>
+          <w:color w:val="000000"/>
+          <w:lang w:val="en-US"/>
+        </w:rPr>
+        <w:t>https://github.com/artificial-intelligence-department/ai_programming_playground_2024/pull/376/files#diff-55e3a943d2b632f75c5a84017b5efc485ce40e81f5419c13aee1716aaab595df</w:t>
       </w:r>
     </w:p>
     <w:p>
@@ -3729,7 +3857,32 @@
         <w:rPr>
           <w:color w:val="000000"/>
         </w:rPr>
-        <w:t>Посилання на файл програми у пул-запиті GitHub</w:t>
+        <w:t xml:space="preserve">Посилання на файл програми у пул-запиті </w:t>
+      </w:r>
+      <w:proofErr w:type="spellStart"/>
+      <w:r>
+        <w:rPr>
+          <w:color w:val="000000"/>
+        </w:rPr>
+        <w:t>GitHub</w:t>
+      </w:r>
+      <w:proofErr w:type="spellEnd"/>
+    </w:p>
+    <w:p>
+      <w:pPr>
+        <w:pStyle w:val="af"/>
+        <w:spacing w:before="0" w:beforeAutospacing="0" w:after="0" w:afterAutospacing="0"/>
+        <w:rPr>
+          <w:color w:val="000000"/>
+          <w:lang w:val="en-US"/>
+        </w:rPr>
+      </w:pPr>
+      <w:r>
+        <w:rPr>
+          <w:color w:val="000000"/>
+          <w:lang w:val="en-US"/>
+        </w:rPr>
+        <w:t>https://github.com/artificial-intelligence-department/ai_programming_playground_2024/pull/376/files#diff-47d2ea52358fc8267b316d6a284c3b39b643c9e0ea30b1c7bd2a2f1b821af101</w:t>
       </w:r>
     </w:p>
     <w:p>
@@ -3867,7 +4020,32 @@
         <w:rPr>
           <w:color w:val="000000"/>
         </w:rPr>
-        <w:t>Посилання на файл програми у пул-запиті GitHub</w:t>
+        <w:t xml:space="preserve">Посилання на файл програми у пул-запиті </w:t>
+      </w:r>
+      <w:proofErr w:type="spellStart"/>
+      <w:r>
+        <w:rPr>
+          <w:color w:val="000000"/>
+        </w:rPr>
+        <w:t>GitHub</w:t>
+      </w:r>
+      <w:proofErr w:type="spellEnd"/>
+    </w:p>
+    <w:p>
+      <w:pPr>
+        <w:pStyle w:val="af"/>
+        <w:spacing w:before="0" w:beforeAutospacing="0" w:after="0" w:afterAutospacing="0"/>
+        <w:rPr>
+          <w:color w:val="000000"/>
+          <w:lang w:val="en-US"/>
+        </w:rPr>
+      </w:pPr>
+      <w:r>
+        <w:rPr>
+          <w:color w:val="000000"/>
+          <w:lang w:val="en-US"/>
+        </w:rPr>
+        <w:t>https://github.com/artificial-intelligence-department/ai_programming_playground_2024/pull/376/files#diff-b377ac6e0a6aa49f1edf6de042c9150ee89cb1960054961d8bcee4df55c66a25</w:t>
       </w:r>
     </w:p>
     <w:p>
@@ -3998,14 +4176,404 @@
         <w:spacing w:before="0" w:beforeAutospacing="0" w:after="0" w:afterAutospacing="0"/>
         <w:rPr>
           <w:color w:val="000000"/>
-          <w:lang w:val="en-US"/>
-        </w:rPr>
-      </w:pPr>
-      <w:r>
-        <w:rPr>
-          <w:color w:val="000000"/>
-        </w:rPr>
-        <w:t>Посилання на файл програми у пул-запиті GitHub</w:t>
+        </w:rPr>
+      </w:pPr>
+      <w:r>
+        <w:rPr>
+          <w:color w:val="000000"/>
+        </w:rPr>
+        <w:t xml:space="preserve">Посилання на файл програми у пул-запиті </w:t>
+      </w:r>
+      <w:proofErr w:type="spellStart"/>
+      <w:r>
+        <w:rPr>
+          <w:color w:val="000000"/>
+        </w:rPr>
+        <w:t>GitHub</w:t>
+      </w:r>
+      <w:proofErr w:type="spellEnd"/>
+      <w:r>
+        <w:rPr>
+          <w:color w:val="000000"/>
+        </w:rPr>
+        <w:t xml:space="preserve"> </w:t>
+      </w:r>
+      <w:r>
+        <w:rPr>
+          <w:color w:val="000000"/>
+          <w:lang w:val="en-US"/>
+        </w:rPr>
+        <w:t>https</w:t>
+      </w:r>
+      <w:r>
+        <w:rPr>
+          <w:color w:val="000000"/>
+        </w:rPr>
+        <w:t>://</w:t>
+      </w:r>
+      <w:r>
+        <w:rPr>
+          <w:color w:val="000000"/>
+          <w:lang w:val="en-US"/>
+        </w:rPr>
+        <w:t>github</w:t>
+      </w:r>
+      <w:r>
+        <w:rPr>
+          <w:color w:val="000000"/>
+        </w:rPr>
+        <w:t>.</w:t>
+      </w:r>
+      <w:r>
+        <w:rPr>
+          <w:color w:val="000000"/>
+          <w:lang w:val="en-US"/>
+        </w:rPr>
+        <w:t>com</w:t>
+      </w:r>
+      <w:r>
+        <w:rPr>
+          <w:color w:val="000000"/>
+        </w:rPr>
+        <w:t>/</w:t>
+      </w:r>
+      <w:r>
+        <w:rPr>
+          <w:color w:val="000000"/>
+          <w:lang w:val="en-US"/>
+        </w:rPr>
+        <w:t>artificial</w:t>
+      </w:r>
+      <w:r>
+        <w:rPr>
+          <w:color w:val="000000"/>
+        </w:rPr>
+        <w:t>-</w:t>
+      </w:r>
+      <w:r>
+        <w:rPr>
+          <w:color w:val="000000"/>
+          <w:lang w:val="en-US"/>
+        </w:rPr>
+        <w:t>intelligence</w:t>
+      </w:r>
+      <w:r>
+        <w:rPr>
+          <w:color w:val="000000"/>
+        </w:rPr>
+        <w:t>-</w:t>
+      </w:r>
+      <w:r>
+        <w:rPr>
+          <w:color w:val="000000"/>
+          <w:lang w:val="en-US"/>
+        </w:rPr>
+        <w:t>department</w:t>
+      </w:r>
+      <w:r>
+        <w:rPr>
+          <w:color w:val="000000"/>
+        </w:rPr>
+        <w:t>/</w:t>
+      </w:r>
+      <w:r>
+        <w:rPr>
+          <w:color w:val="000000"/>
+          <w:lang w:val="en-US"/>
+        </w:rPr>
+        <w:t>ai</w:t>
+      </w:r>
+      <w:r>
+        <w:rPr>
+          <w:color w:val="000000"/>
+        </w:rPr>
+        <w:t>_</w:t>
+      </w:r>
+      <w:r>
+        <w:rPr>
+          <w:color w:val="000000"/>
+          <w:lang w:val="en-US"/>
+        </w:rPr>
+        <w:t>programming</w:t>
+      </w:r>
+      <w:r>
+        <w:rPr>
+          <w:color w:val="000000"/>
+        </w:rPr>
+        <w:t>_</w:t>
+      </w:r>
+      <w:r>
+        <w:rPr>
+          <w:color w:val="000000"/>
+          <w:lang w:val="en-US"/>
+        </w:rPr>
+        <w:t>playground</w:t>
+      </w:r>
+      <w:r>
+        <w:rPr>
+          <w:color w:val="000000"/>
+        </w:rPr>
+        <w:t>_2024/</w:t>
+      </w:r>
+      <w:r>
+        <w:rPr>
+          <w:color w:val="000000"/>
+          <w:lang w:val="en-US"/>
+        </w:rPr>
+        <w:t>pull</w:t>
+      </w:r>
+      <w:r>
+        <w:rPr>
+          <w:color w:val="000000"/>
+        </w:rPr>
+        <w:t>/376/</w:t>
+      </w:r>
+      <w:r>
+        <w:rPr>
+          <w:color w:val="000000"/>
+          <w:lang w:val="en-US"/>
+        </w:rPr>
+        <w:t>files</w:t>
+      </w:r>
+      <w:r>
+        <w:rPr>
+          <w:color w:val="000000"/>
+        </w:rPr>
+        <w:t>#</w:t>
+      </w:r>
+      <w:r>
+        <w:rPr>
+          <w:color w:val="000000"/>
+          <w:lang w:val="en-US"/>
+        </w:rPr>
+        <w:t>diff</w:t>
+      </w:r>
+      <w:r>
+        <w:rPr>
+          <w:color w:val="000000"/>
+        </w:rPr>
+        <w:t>-5</w:t>
+      </w:r>
+      <w:r>
+        <w:rPr>
+          <w:color w:val="000000"/>
+          <w:lang w:val="en-US"/>
+        </w:rPr>
+        <w:t>eebb</w:t>
+      </w:r>
+      <w:r>
+        <w:rPr>
+          <w:color w:val="000000"/>
+        </w:rPr>
+        <w:t>13</w:t>
+      </w:r>
+      <w:r>
+        <w:rPr>
+          <w:color w:val="000000"/>
+          <w:lang w:val="en-US"/>
+        </w:rPr>
+        <w:t>df</w:t>
+      </w:r>
+      <w:r>
+        <w:rPr>
+          <w:color w:val="000000"/>
+        </w:rPr>
+        <w:t>22200</w:t>
+      </w:r>
+      <w:r>
+        <w:rPr>
+          <w:color w:val="000000"/>
+          <w:lang w:val="en-US"/>
+        </w:rPr>
+        <w:t>c</w:t>
+      </w:r>
+      <w:r>
+        <w:rPr>
+          <w:color w:val="000000"/>
+        </w:rPr>
+        <w:t>889</w:t>
+      </w:r>
+      <w:r>
+        <w:rPr>
+          <w:color w:val="000000"/>
+          <w:lang w:val="en-US"/>
+        </w:rPr>
+        <w:t>b</w:t>
+      </w:r>
+      <w:r>
+        <w:rPr>
+          <w:color w:val="000000"/>
+        </w:rPr>
+        <w:t>9</w:t>
+      </w:r>
+      <w:r>
+        <w:rPr>
+          <w:color w:val="000000"/>
+          <w:lang w:val="en-US"/>
+        </w:rPr>
+        <w:t>f</w:t>
+      </w:r>
+      <w:r>
+        <w:rPr>
+          <w:color w:val="000000"/>
+        </w:rPr>
+        <w:t>3</w:t>
+      </w:r>
+      <w:r>
+        <w:rPr>
+          <w:color w:val="000000"/>
+          <w:lang w:val="en-US"/>
+        </w:rPr>
+        <w:t>b</w:t>
+      </w:r>
+      <w:r>
+        <w:rPr>
+          <w:color w:val="000000"/>
+        </w:rPr>
+        <w:t>80</w:t>
+      </w:r>
+      <w:r>
+        <w:rPr>
+          <w:color w:val="000000"/>
+          <w:lang w:val="en-US"/>
+        </w:rPr>
+        <w:t>f</w:t>
+      </w:r>
+      <w:r>
+        <w:rPr>
+          <w:color w:val="000000"/>
+        </w:rPr>
+        <w:t>1</w:t>
+      </w:r>
+      <w:r>
+        <w:rPr>
+          <w:color w:val="000000"/>
+          <w:lang w:val="en-US"/>
+        </w:rPr>
+        <w:t>b</w:t>
+      </w:r>
+      <w:r>
+        <w:rPr>
+          <w:color w:val="000000"/>
+        </w:rPr>
+        <w:t>2</w:t>
+      </w:r>
+      <w:r>
+        <w:rPr>
+          <w:color w:val="000000"/>
+          <w:lang w:val="en-US"/>
+        </w:rPr>
+        <w:t>bcb</w:t>
+      </w:r>
+      <w:r>
+        <w:rPr>
+          <w:color w:val="000000"/>
+        </w:rPr>
+        <w:t>17</w:t>
+      </w:r>
+      <w:r>
+        <w:rPr>
+          <w:color w:val="000000"/>
+          <w:lang w:val="en-US"/>
+        </w:rPr>
+        <w:t>e</w:t>
+      </w:r>
+      <w:r>
+        <w:rPr>
+          <w:color w:val="000000"/>
+        </w:rPr>
+        <w:t>699</w:t>
+      </w:r>
+      <w:r>
+        <w:rPr>
+          <w:color w:val="000000"/>
+          <w:lang w:val="en-US"/>
+        </w:rPr>
+        <w:t>f</w:t>
+      </w:r>
+      <w:r>
+        <w:rPr>
+          <w:color w:val="000000"/>
+        </w:rPr>
+        <w:t>74</w:t>
+      </w:r>
+      <w:r>
+        <w:rPr>
+          <w:color w:val="000000"/>
+          <w:lang w:val="en-US"/>
+        </w:rPr>
+        <w:t>c</w:t>
+      </w:r>
+      <w:r>
+        <w:rPr>
+          <w:color w:val="000000"/>
+        </w:rPr>
+        <w:t>722</w:t>
+      </w:r>
+      <w:r>
+        <w:rPr>
+          <w:color w:val="000000"/>
+          <w:lang w:val="en-US"/>
+        </w:rPr>
+        <w:t>a</w:t>
+      </w:r>
+      <w:r>
+        <w:rPr>
+          <w:color w:val="000000"/>
+        </w:rPr>
+        <w:t>84</w:t>
+      </w:r>
+      <w:r>
+        <w:rPr>
+          <w:color w:val="000000"/>
+          <w:lang w:val="en-US"/>
+        </w:rPr>
+        <w:t>a</w:t>
+      </w:r>
+      <w:r>
+        <w:rPr>
+          <w:color w:val="000000"/>
+        </w:rPr>
+        <w:t>2</w:t>
+      </w:r>
+      <w:r>
+        <w:rPr>
+          <w:color w:val="000000"/>
+          <w:lang w:val="en-US"/>
+        </w:rPr>
+        <w:t>a</w:t>
+      </w:r>
+      <w:r>
+        <w:rPr>
+          <w:color w:val="000000"/>
+        </w:rPr>
+        <w:t>4</w:t>
+      </w:r>
+      <w:r>
+        <w:rPr>
+          <w:color w:val="000000"/>
+          <w:lang w:val="en-US"/>
+        </w:rPr>
+        <w:t>dfe</w:t>
+      </w:r>
+      <w:r>
+        <w:rPr>
+          <w:color w:val="000000"/>
+        </w:rPr>
+        <w:t>186097</w:t>
+      </w:r>
+      <w:r>
+        <w:rPr>
+          <w:color w:val="000000"/>
+          <w:lang w:val="en-US"/>
+        </w:rPr>
+        <w:t>ef</w:t>
+      </w:r>
+      <w:r>
+        <w:rPr>
+          <w:color w:val="000000"/>
+        </w:rPr>
+        <w:t>2</w:t>
       </w:r>
     </w:p>
     <w:p>
@@ -4080,6 +4648,7 @@
         <w:rPr>
           <w:color w:val="000000"/>
         </w:rPr>
+        <w:lastRenderedPageBreak/>
         <w:t>Код до завдання №</w:t>
       </w:r>
       <w:r>
@@ -4112,7 +4681,6 @@
           <w:b/>
           <w:bCs/>
         </w:rPr>
-        <w:lastRenderedPageBreak/>
         <w:t>4</w:t>
       </w:r>
       <w:r>
@@ -4291,6 +4859,7 @@
       </w:pPr>
       <w:r>
         <w:rPr>
+          <w:noProof/>
           <w:lang w:val="en-US"/>
         </w:rPr>
         <w:lastRenderedPageBreak/>
@@ -4338,6 +4907,7 @@
       </w:r>
       <w:r>
         <w:rPr>
+          <w:noProof/>
           <w:lang w:val="en-US"/>
         </w:rPr>
         <w:drawing>
@@ -4483,6 +5053,7 @@
       </w:pPr>
       <w:r>
         <w:rPr>
+          <w:noProof/>
           <w:lang w:val="en-US"/>
         </w:rPr>
         <w:drawing>
@@ -4530,6 +5101,7 @@
       </w:pPr>
       <w:r>
         <w:rPr>
+          <w:noProof/>
           <w:lang w:val="en-US"/>
         </w:rPr>
         <w:drawing>
@@ -4674,6 +5246,7 @@
       </w:pPr>
       <w:r>
         <w:rPr>
+          <w:noProof/>
           <w:lang w:val="en-US"/>
         </w:rPr>
         <w:drawing>
@@ -4721,6 +5294,7 @@
       </w:pPr>
       <w:r>
         <w:rPr>
+          <w:noProof/>
           <w:lang w:val="en-US"/>
         </w:rPr>
         <w:lastRenderedPageBreak/>
@@ -5138,6 +5712,7 @@
       </w:pPr>
       <w:r>
         <w:rPr>
+          <w:noProof/>
           <w:lang w:val="en-US"/>
         </w:rPr>
         <w:drawing>
@@ -5493,22 +6068,7 @@
         <w:t>Висновок:</w:t>
       </w:r>
       <w:r>
-        <w:t xml:space="preserve"> </w:t>
-      </w:r>
-      <w:r>
-        <w:t xml:space="preserve">я </w:t>
-      </w:r>
-      <w:r>
-        <w:t>ознайоми</w:t>
-      </w:r>
-      <w:r>
-        <w:t>вся</w:t>
-      </w:r>
-      <w:r>
-        <w:t xml:space="preserve"> з темами лабораторної, опрацювати їх теоретично та навчитися використовувати отриманні знання для вирішення практичних задач</w:t>
-      </w:r>
-      <w:r>
-        <w:t>.</w:t>
+        <w:t xml:space="preserve"> я ознайомився з темами лабораторної, опрацювати їх теоретично та навчитися використовувати отриманні знання для вирішення практичних задач.</w:t>
       </w:r>
     </w:p>
     <w:p/>
@@ -7365,6 +7925,7 @@
   <w:style w:type="character" w:default="1" w:styleId="a0">
     <w:name w:val="Default Paragraph Font"/>
     <w:uiPriority w:val="1"/>
+    <w:semiHidden/>
     <w:unhideWhenUsed/>
   </w:style>
   <w:style w:type="table" w:default="1" w:styleId="a1">

</xml_diff>

<commit_message>
Epic 5 / Fix 2
</commit_message>
<xml_diff>
--- a/ai_12/oleksandr_bobrovytskyi/epic_5/epic_5_practice_and_labs_report_oleksandr_bobrovytskyi.docx.docx
+++ b/ai_12/oleksandr_bobrovytskyi/epic_5/epic_5_practice_and_labs_report_oleksandr_bobrovytskyi.docx.docx
@@ -3092,7 +3092,7 @@
           <w14:ligatures w14:val="standardContextual"/>
         </w:rPr>
         <w:drawing>
-          <wp:inline distT="0" distB="0" distL="0" distR="0" wp14:anchorId="13E77997" wp14:editId="5EB8E627">
+          <wp:inline distT="0" distB="0" distL="0" distR="0" wp14:anchorId="13E77997" wp14:editId="6F8E2D7E">
             <wp:extent cx="5760720" cy="5587365"/>
             <wp:effectExtent l="0" t="0" r="0" b="0"/>
             <wp:docPr id="176187547" name="Рисунок 1" descr="Зображення, що містить текст, знімок екрана, монітор, комп’ютер&#10;&#10;Автоматично згенерований опис"/>
@@ -3573,10 +3573,10 @@
         </w:rPr>
         <w:lastRenderedPageBreak/>
         <w:drawing>
-          <wp:inline distT="0" distB="0" distL="0" distR="0" wp14:anchorId="07611A5F" wp14:editId="04B5BABB">
-            <wp:extent cx="3537585" cy="9072245"/>
-            <wp:effectExtent l="0" t="0" r="5715" b="0"/>
-            <wp:docPr id="1549600036" name="Рисунок 1" descr="Зображення, що містить текст, знімок екрана, монітор, комп’ютер&#10;&#10;Автоматично згенерований опис"/>
+          <wp:inline distT="0" distB="0" distL="0" distR="0" wp14:anchorId="673BD391" wp14:editId="48B55517">
+            <wp:extent cx="4753610" cy="9072245"/>
+            <wp:effectExtent l="0" t="0" r="8890" b="0"/>
+            <wp:docPr id="1668615900" name="Рисунок 1" descr="Зображення, що містить текст, знімок екрана&#10;&#10;Автоматично згенерований опис"/>
             <wp:cNvGraphicFramePr>
               <a:graphicFrameLocks xmlns:a="http://schemas.openxmlformats.org/drawingml/2006/main" noChangeAspect="1"/>
             </wp:cNvGraphicFramePr>
@@ -3584,7 +3584,7 @@
               <a:graphicData uri="http://schemas.openxmlformats.org/drawingml/2006/picture">
                 <pic:pic xmlns:pic="http://schemas.openxmlformats.org/drawingml/2006/picture">
                   <pic:nvPicPr>
-                    <pic:cNvPr id="1549600036" name="Рисунок 1" descr="Зображення, що містить текст, знімок екрана, монітор, комп’ютер&#10;&#10;Автоматично згенерований опис"/>
+                    <pic:cNvPr id="1668615900" name="Рисунок 1" descr="Зображення, що містить текст, знімок екрана&#10;&#10;Автоматично згенерований опис"/>
                     <pic:cNvPicPr/>
                   </pic:nvPicPr>
                   <pic:blipFill>
@@ -3602,7 +3602,7 @@
                   <pic:spPr>
                     <a:xfrm>
                       <a:off x="0" y="0"/>
-                      <a:ext cx="3537585" cy="9072245"/>
+                      <a:ext cx="4753610" cy="9072245"/>
                     </a:xfrm>
                     <a:prstGeom prst="rect">
                       <a:avLst/>
@@ -3740,10 +3740,10 @@
         </w:rPr>
         <w:lastRenderedPageBreak/>
         <w:drawing>
-          <wp:inline distT="0" distB="0" distL="0" distR="0" wp14:anchorId="1F0F3CDE" wp14:editId="1EB91B22">
-            <wp:extent cx="1820545" cy="9072245"/>
-            <wp:effectExtent l="0" t="0" r="8255" b="0"/>
-            <wp:docPr id="675263902" name="Рисунок 5" descr="Зображення, що містить знімок екрана, текст&#10;&#10;Автоматично згенерований опис"/>
+          <wp:inline distT="0" distB="0" distL="0" distR="0" wp14:anchorId="68C56CEC" wp14:editId="121B9F27">
+            <wp:extent cx="2453005" cy="9072245"/>
+            <wp:effectExtent l="0" t="0" r="4445" b="0"/>
+            <wp:docPr id="939378780" name="Рисунок 2" descr="Зображення, що містить знімок екрана, текст&#10;&#10;Автоматично згенерований опис"/>
             <wp:cNvGraphicFramePr>
               <a:graphicFrameLocks xmlns:a="http://schemas.openxmlformats.org/drawingml/2006/main" noChangeAspect="1"/>
             </wp:cNvGraphicFramePr>
@@ -3751,7 +3751,7 @@
               <a:graphicData uri="http://schemas.openxmlformats.org/drawingml/2006/picture">
                 <pic:pic xmlns:pic="http://schemas.openxmlformats.org/drawingml/2006/picture">
                   <pic:nvPicPr>
-                    <pic:cNvPr id="675263902" name="Рисунок 5" descr="Зображення, що містить знімок екрана, текст&#10;&#10;Автоматично згенерований опис"/>
+                    <pic:cNvPr id="939378780" name="Рисунок 2" descr="Зображення, що містить знімок екрана, текст&#10;&#10;Автоматично згенерований опис"/>
                     <pic:cNvPicPr/>
                   </pic:nvPicPr>
                   <pic:blipFill>
@@ -3769,7 +3769,7 @@
                   <pic:spPr>
                     <a:xfrm>
                       <a:off x="0" y="0"/>
-                      <a:ext cx="1820545" cy="9072245"/>
+                      <a:ext cx="2453005" cy="9072245"/>
                     </a:xfrm>
                     <a:prstGeom prst="rect">
                       <a:avLst/>
@@ -4211,6 +4211,7 @@
         </w:rPr>
         <w:t>://</w:t>
       </w:r>
+      <w:proofErr w:type="spellStart"/>
       <w:r>
         <w:rPr>
           <w:color w:val="000000"/>
@@ -4218,6 +4219,7 @@
         </w:rPr>
         <w:t>github</w:t>
       </w:r>
+      <w:proofErr w:type="spellEnd"/>
       <w:r>
         <w:rPr>
           <w:color w:val="000000"/>
@@ -4354,6 +4356,7 @@
         </w:rPr>
         <w:t>-5</w:t>
       </w:r>
+      <w:proofErr w:type="spellStart"/>
       <w:r>
         <w:rPr>
           <w:color w:val="000000"/>
@@ -4361,12 +4364,14 @@
         </w:rPr>
         <w:t>eebb</w:t>
       </w:r>
+      <w:proofErr w:type="spellEnd"/>
       <w:r>
         <w:rPr>
           <w:color w:val="000000"/>
         </w:rPr>
         <w:t>13</w:t>
       </w:r>
+      <w:proofErr w:type="spellStart"/>
       <w:r>
         <w:rPr>
           <w:color w:val="000000"/>
@@ -4374,6 +4379,7 @@
         </w:rPr>
         <w:t>df</w:t>
       </w:r>
+      <w:proofErr w:type="spellEnd"/>
       <w:r>
         <w:rPr>
           <w:color w:val="000000"/>
@@ -4458,6 +4464,7 @@
         </w:rPr>
         <w:t>2</w:t>
       </w:r>
+      <w:proofErr w:type="spellStart"/>
       <w:r>
         <w:rPr>
           <w:color w:val="000000"/>
@@ -4465,6 +4472,7 @@
         </w:rPr>
         <w:t>bcb</w:t>
       </w:r>
+      <w:proofErr w:type="spellEnd"/>
       <w:r>
         <w:rPr>
           <w:color w:val="000000"/>
@@ -4549,6 +4557,7 @@
         </w:rPr>
         <w:t>4</w:t>
       </w:r>
+      <w:proofErr w:type="spellStart"/>
       <w:r>
         <w:rPr>
           <w:color w:val="000000"/>
@@ -4556,12 +4565,14 @@
         </w:rPr>
         <w:t>dfe</w:t>
       </w:r>
+      <w:proofErr w:type="spellEnd"/>
       <w:r>
         <w:rPr>
           <w:color w:val="000000"/>
         </w:rPr>
         <w:t>186097</w:t>
       </w:r>
+      <w:proofErr w:type="spellStart"/>
       <w:r>
         <w:rPr>
           <w:color w:val="000000"/>
@@ -4569,6 +4580,7 @@
         </w:rPr>
         <w:t>ef</w:t>
       </w:r>
+      <w:proofErr w:type="spellEnd"/>
       <w:r>
         <w:rPr>
           <w:color w:val="000000"/>

</xml_diff>